<commit_message>
Perbaikan Huruf Kapital pada Content Bab 1
</commit_message>
<xml_diff>
--- a/BAB1-3/CONTENT-BAB1.docx
+++ b/BAB1-3/CONTENT-BAB1.docx
@@ -1612,43 +1612,43 @@
           <w:sz w:val="24"/>
           <w:szCs w:val="24"/>
         </w:rPr>
-        <w:t>Sumber</w:t>
-      </w:r>
-      <w:proofErr w:type="spellEnd"/>
-      <w:r>
-        <w:rPr>
-          <w:rFonts w:ascii="Times New Roman" w:hAnsi="Times New Roman"/>
-          <w:sz w:val="24"/>
-          <w:szCs w:val="24"/>
-        </w:rPr>
-        <w:t xml:space="preserve"> </w:t>
-      </w:r>
-      <w:proofErr w:type="spellStart"/>
-      <w:r>
-        <w:rPr>
-          <w:rFonts w:ascii="Times New Roman" w:hAnsi="Times New Roman"/>
-          <w:sz w:val="24"/>
-          <w:szCs w:val="24"/>
-        </w:rPr>
-        <w:t>Daya</w:t>
-      </w:r>
-      <w:proofErr w:type="spellEnd"/>
-      <w:r>
-        <w:rPr>
-          <w:rFonts w:ascii="Times New Roman" w:hAnsi="Times New Roman"/>
-          <w:sz w:val="24"/>
-          <w:szCs w:val="24"/>
-        </w:rPr>
-        <w:t xml:space="preserve"> </w:t>
-      </w:r>
-      <w:proofErr w:type="spellStart"/>
-      <w:r>
-        <w:rPr>
-          <w:rFonts w:ascii="Times New Roman" w:hAnsi="Times New Roman"/>
-          <w:sz w:val="24"/>
-          <w:szCs w:val="24"/>
-        </w:rPr>
-        <w:t>Manusia</w:t>
+        <w:t>sumber</w:t>
+      </w:r>
+      <w:proofErr w:type="spellEnd"/>
+      <w:r>
+        <w:rPr>
+          <w:rFonts w:ascii="Times New Roman" w:hAnsi="Times New Roman"/>
+          <w:sz w:val="24"/>
+          <w:szCs w:val="24"/>
+        </w:rPr>
+        <w:t xml:space="preserve"> </w:t>
+      </w:r>
+      <w:proofErr w:type="spellStart"/>
+      <w:r>
+        <w:rPr>
+          <w:rFonts w:ascii="Times New Roman" w:hAnsi="Times New Roman"/>
+          <w:sz w:val="24"/>
+          <w:szCs w:val="24"/>
+        </w:rPr>
+        <w:t>daya</w:t>
+      </w:r>
+      <w:proofErr w:type="spellEnd"/>
+      <w:r>
+        <w:rPr>
+          <w:rFonts w:ascii="Times New Roman" w:hAnsi="Times New Roman"/>
+          <w:sz w:val="24"/>
+          <w:szCs w:val="24"/>
+        </w:rPr>
+        <w:t xml:space="preserve"> </w:t>
+      </w:r>
+      <w:proofErr w:type="spellStart"/>
+      <w:r>
+        <w:rPr>
+          <w:rFonts w:ascii="Times New Roman" w:hAnsi="Times New Roman"/>
+          <w:sz w:val="24"/>
+          <w:szCs w:val="24"/>
+        </w:rPr>
+        <w:t>manusia</w:t>
       </w:r>
       <w:proofErr w:type="spellEnd"/>
       <w:r>
@@ -2082,16 +2082,14 @@
         </w:rPr>
         <w:t>bagian</w:t>
       </w:r>
-      <w:proofErr w:type="spellEnd"/>
-      <w:r>
-        <w:rPr>
-          <w:rFonts w:ascii="Times New Roman" w:hAnsi="Times New Roman"/>
-          <w:sz w:val="24"/>
-          <w:szCs w:val="24"/>
-        </w:rPr>
-        <w:t xml:space="preserve"> – </w:t>
-      </w:r>
-      <w:proofErr w:type="spellStart"/>
+      <w:r>
+        <w:rPr>
+          <w:rFonts w:ascii="Times New Roman" w:hAnsi="Times New Roman"/>
+          <w:sz w:val="24"/>
+          <w:szCs w:val="24"/>
+        </w:rPr>
+        <w:t>-</w:t>
+      </w:r>
       <w:r>
         <w:rPr>
           <w:rFonts w:ascii="Times New Roman" w:hAnsi="Times New Roman"/>
@@ -2842,16 +2840,14 @@
         </w:rPr>
         <w:t>sekolah</w:t>
       </w:r>
-      <w:proofErr w:type="spellEnd"/>
-      <w:r>
-        <w:rPr>
-          <w:rFonts w:ascii="Times New Roman" w:hAnsi="Times New Roman"/>
-          <w:sz w:val="24"/>
-          <w:szCs w:val="24"/>
-        </w:rPr>
-        <w:t xml:space="preserve"> – </w:t>
-      </w:r>
-      <w:proofErr w:type="spellStart"/>
+      <w:r>
+        <w:rPr>
+          <w:rFonts w:ascii="Times New Roman" w:hAnsi="Times New Roman"/>
+          <w:sz w:val="24"/>
+          <w:szCs w:val="24"/>
+        </w:rPr>
+        <w:t>-</w:t>
+      </w:r>
       <w:r>
         <w:rPr>
           <w:rFonts w:ascii="Times New Roman" w:hAnsi="Times New Roman"/>
@@ -3011,16 +3007,78 @@
           <w:sz w:val="24"/>
           <w:szCs w:val="24"/>
         </w:rPr>
-        <w:t xml:space="preserve"> lama dan </w:t>
-      </w:r>
-      <w:proofErr w:type="spellStart"/>
-      <w:r>
-        <w:rPr>
-          <w:rFonts w:ascii="Times New Roman" w:hAnsi="Times New Roman"/>
-          <w:sz w:val="24"/>
-          <w:szCs w:val="24"/>
-        </w:rPr>
-        <w:t>mempunyai</w:t>
+        <w:t xml:space="preserve"> lama</w:t>
+      </w:r>
+      <w:r>
+        <w:rPr>
+          <w:rFonts w:ascii="Times New Roman" w:hAnsi="Times New Roman"/>
+          <w:sz w:val="24"/>
+          <w:szCs w:val="24"/>
+        </w:rPr>
+        <w:t xml:space="preserve"> dan </w:t>
+      </w:r>
+      <w:proofErr w:type="spellStart"/>
+      <w:r>
+        <w:rPr>
+          <w:rFonts w:ascii="Times New Roman" w:hAnsi="Times New Roman"/>
+          <w:sz w:val="24"/>
+          <w:szCs w:val="24"/>
+        </w:rPr>
+        <w:t>merupakan</w:t>
+      </w:r>
+      <w:proofErr w:type="spellEnd"/>
+      <w:r>
+        <w:rPr>
+          <w:rFonts w:ascii="Times New Roman" w:hAnsi="Times New Roman"/>
+          <w:sz w:val="24"/>
+          <w:szCs w:val="24"/>
+        </w:rPr>
+        <w:t xml:space="preserve"> </w:t>
+      </w:r>
+      <w:proofErr w:type="spellStart"/>
+      <w:r>
+        <w:rPr>
+          <w:rFonts w:ascii="Times New Roman" w:hAnsi="Times New Roman"/>
+          <w:sz w:val="24"/>
+          <w:szCs w:val="24"/>
+        </w:rPr>
+        <w:t>anggota</w:t>
+      </w:r>
+      <w:proofErr w:type="spellEnd"/>
+      <w:r>
+        <w:rPr>
+          <w:rFonts w:ascii="Times New Roman" w:hAnsi="Times New Roman"/>
+          <w:sz w:val="24"/>
+          <w:szCs w:val="24"/>
+        </w:rPr>
+        <w:t xml:space="preserve"> </w:t>
+      </w:r>
+      <w:proofErr w:type="spellStart"/>
+      <w:r>
+        <w:rPr>
+          <w:rFonts w:ascii="Times New Roman" w:hAnsi="Times New Roman"/>
+          <w:sz w:val="24"/>
+          <w:szCs w:val="24"/>
+        </w:rPr>
+        <w:t>dari</w:t>
+      </w:r>
+      <w:proofErr w:type="spellEnd"/>
+      <w:r>
+        <w:rPr>
+          <w:rFonts w:ascii="Times New Roman" w:hAnsi="Times New Roman"/>
+          <w:sz w:val="24"/>
+          <w:szCs w:val="24"/>
+        </w:rPr>
+        <w:t xml:space="preserve"> </w:t>
+      </w:r>
+      <w:proofErr w:type="spellStart"/>
+      <w:r>
+        <w:rPr>
+          <w:rFonts w:ascii="Times New Roman" w:hAnsi="Times New Roman"/>
+          <w:sz w:val="24"/>
+          <w:szCs w:val="24"/>
+        </w:rPr>
+        <w:t>suatu</w:t>
       </w:r>
       <w:proofErr w:type="spellEnd"/>
       <w:r>
@@ -3065,7 +3123,33 @@
           <w:sz w:val="24"/>
           <w:szCs w:val="24"/>
         </w:rPr>
-        <w:t xml:space="preserve"> Yayasan yang </w:t>
+        <w:t xml:space="preserve"> </w:t>
+      </w:r>
+      <w:proofErr w:type="spellStart"/>
+      <w:r>
+        <w:rPr>
+          <w:rFonts w:ascii="Times New Roman" w:hAnsi="Times New Roman"/>
+          <w:sz w:val="24"/>
+          <w:szCs w:val="24"/>
+        </w:rPr>
+        <w:t>y</w:t>
+      </w:r>
+      <w:r>
+        <w:rPr>
+          <w:rFonts w:ascii="Times New Roman" w:hAnsi="Times New Roman"/>
+          <w:sz w:val="24"/>
+          <w:szCs w:val="24"/>
+        </w:rPr>
+        <w:t>ayasan</w:t>
+      </w:r>
+      <w:proofErr w:type="spellEnd"/>
+      <w:r>
+        <w:rPr>
+          <w:rFonts w:ascii="Times New Roman" w:hAnsi="Times New Roman"/>
+          <w:sz w:val="24"/>
+          <w:szCs w:val="24"/>
+        </w:rPr>
+        <w:t xml:space="preserve"> yang </w:t>
       </w:r>
       <w:proofErr w:type="spellStart"/>
       <w:r>
@@ -3083,7 +3167,25 @@
           <w:sz w:val="24"/>
           <w:szCs w:val="24"/>
         </w:rPr>
-        <w:t xml:space="preserve">, dan </w:t>
+        <w:t xml:space="preserve">, </w:t>
+      </w:r>
+      <w:proofErr w:type="spellStart"/>
+      <w:r>
+        <w:rPr>
+          <w:rFonts w:ascii="Times New Roman" w:hAnsi="Times New Roman"/>
+          <w:sz w:val="24"/>
+          <w:szCs w:val="24"/>
+        </w:rPr>
+        <w:t>serta</w:t>
+      </w:r>
+      <w:proofErr w:type="spellEnd"/>
+      <w:r>
+        <w:rPr>
+          <w:rFonts w:ascii="Times New Roman" w:hAnsi="Times New Roman"/>
+          <w:sz w:val="24"/>
+          <w:szCs w:val="24"/>
+        </w:rPr>
+        <w:t xml:space="preserve"> </w:t>
       </w:r>
       <w:proofErr w:type="spellStart"/>
       <w:r>
@@ -3915,16 +4017,14 @@
         </w:rPr>
         <w:t>siswa</w:t>
       </w:r>
-      <w:proofErr w:type="spellEnd"/>
-      <w:r>
-        <w:rPr>
-          <w:rFonts w:ascii="Times New Roman" w:hAnsi="Times New Roman"/>
-          <w:sz w:val="24"/>
-          <w:szCs w:val="24"/>
-        </w:rPr>
-        <w:t xml:space="preserve"> – </w:t>
-      </w:r>
-      <w:proofErr w:type="spellStart"/>
+      <w:r>
+        <w:rPr>
+          <w:rFonts w:ascii="Times New Roman" w:hAnsi="Times New Roman"/>
+          <w:sz w:val="24"/>
+          <w:szCs w:val="24"/>
+        </w:rPr>
+        <w:t>-</w:t>
+      </w:r>
       <w:r>
         <w:rPr>
           <w:rFonts w:ascii="Times New Roman" w:hAnsi="Times New Roman"/>
@@ -4649,43 +4749,43 @@
           <w:sz w:val="24"/>
           <w:szCs w:val="24"/>
         </w:rPr>
-        <w:t>Sistem</w:t>
-      </w:r>
-      <w:proofErr w:type="spellEnd"/>
-      <w:r>
-        <w:rPr>
-          <w:rFonts w:ascii="Times New Roman" w:hAnsi="Times New Roman"/>
-          <w:sz w:val="24"/>
-          <w:szCs w:val="24"/>
-        </w:rPr>
-        <w:t xml:space="preserve"> </w:t>
-      </w:r>
-      <w:proofErr w:type="spellStart"/>
-      <w:r>
-        <w:rPr>
-          <w:rFonts w:ascii="Times New Roman" w:hAnsi="Times New Roman"/>
-          <w:sz w:val="24"/>
-          <w:szCs w:val="24"/>
-        </w:rPr>
-        <w:t>Informasi</w:t>
-      </w:r>
-      <w:proofErr w:type="spellEnd"/>
-      <w:r>
-        <w:rPr>
-          <w:rFonts w:ascii="Times New Roman" w:hAnsi="Times New Roman"/>
-          <w:sz w:val="24"/>
-          <w:szCs w:val="24"/>
-        </w:rPr>
-        <w:t xml:space="preserve"> </w:t>
-      </w:r>
-      <w:proofErr w:type="spellStart"/>
-      <w:r>
-        <w:rPr>
-          <w:rFonts w:ascii="Times New Roman" w:hAnsi="Times New Roman"/>
-          <w:sz w:val="24"/>
-          <w:szCs w:val="24"/>
-        </w:rPr>
-        <w:t>Terpadu</w:t>
+        <w:t>sistem</w:t>
+      </w:r>
+      <w:proofErr w:type="spellEnd"/>
+      <w:r>
+        <w:rPr>
+          <w:rFonts w:ascii="Times New Roman" w:hAnsi="Times New Roman"/>
+          <w:sz w:val="24"/>
+          <w:szCs w:val="24"/>
+        </w:rPr>
+        <w:t xml:space="preserve"> </w:t>
+      </w:r>
+      <w:proofErr w:type="spellStart"/>
+      <w:r>
+        <w:rPr>
+          <w:rFonts w:ascii="Times New Roman" w:hAnsi="Times New Roman"/>
+          <w:sz w:val="24"/>
+          <w:szCs w:val="24"/>
+        </w:rPr>
+        <w:t>informasi</w:t>
+      </w:r>
+      <w:proofErr w:type="spellEnd"/>
+      <w:r>
+        <w:rPr>
+          <w:rFonts w:ascii="Times New Roman" w:hAnsi="Times New Roman"/>
+          <w:sz w:val="24"/>
+          <w:szCs w:val="24"/>
+        </w:rPr>
+        <w:t xml:space="preserve"> yang </w:t>
+      </w:r>
+      <w:proofErr w:type="spellStart"/>
+      <w:r>
+        <w:rPr>
+          <w:rFonts w:ascii="Times New Roman" w:hAnsi="Times New Roman"/>
+          <w:sz w:val="24"/>
+          <w:szCs w:val="24"/>
+        </w:rPr>
+        <w:t>terpadi</w:t>
       </w:r>
       <w:proofErr w:type="spellEnd"/>
       <w:r>
@@ -4712,6 +4812,14 @@
           <w:sz w:val="24"/>
           <w:szCs w:val="24"/>
         </w:rPr>
+        <w:t>,</w:t>
+      </w:r>
+      <w:r>
+        <w:rPr>
+          <w:rFonts w:ascii="Times New Roman" w:hAnsi="Times New Roman"/>
+          <w:sz w:val="24"/>
+          <w:szCs w:val="24"/>
+        </w:rPr>
         <w:t xml:space="preserve"> </w:t>
       </w:r>
       <w:proofErr w:type="spellStart"/>
@@ -4955,43 +5063,43 @@
           <w:sz w:val="24"/>
           <w:szCs w:val="24"/>
         </w:rPr>
-        <w:t>Sistem</w:t>
-      </w:r>
-      <w:proofErr w:type="spellEnd"/>
-      <w:r>
-        <w:rPr>
-          <w:rFonts w:ascii="Times New Roman" w:hAnsi="Times New Roman"/>
-          <w:sz w:val="24"/>
-          <w:szCs w:val="24"/>
-        </w:rPr>
-        <w:t xml:space="preserve"> </w:t>
-      </w:r>
-      <w:proofErr w:type="spellStart"/>
-      <w:r>
-        <w:rPr>
-          <w:rFonts w:ascii="Times New Roman" w:hAnsi="Times New Roman"/>
-          <w:sz w:val="24"/>
-          <w:szCs w:val="24"/>
-        </w:rPr>
-        <w:t>Informasi</w:t>
-      </w:r>
-      <w:proofErr w:type="spellEnd"/>
-      <w:r>
-        <w:rPr>
-          <w:rFonts w:ascii="Times New Roman" w:hAnsi="Times New Roman"/>
-          <w:sz w:val="24"/>
-          <w:szCs w:val="24"/>
-        </w:rPr>
-        <w:t xml:space="preserve"> </w:t>
-      </w:r>
-      <w:proofErr w:type="spellStart"/>
-      <w:r>
-        <w:rPr>
-          <w:rFonts w:ascii="Times New Roman" w:hAnsi="Times New Roman"/>
-          <w:sz w:val="24"/>
-          <w:szCs w:val="24"/>
-        </w:rPr>
-        <w:t>Terpadu</w:t>
+        <w:t>sistem</w:t>
+      </w:r>
+      <w:proofErr w:type="spellEnd"/>
+      <w:r>
+        <w:rPr>
+          <w:rFonts w:ascii="Times New Roman" w:hAnsi="Times New Roman"/>
+          <w:sz w:val="24"/>
+          <w:szCs w:val="24"/>
+        </w:rPr>
+        <w:t xml:space="preserve"> </w:t>
+      </w:r>
+      <w:proofErr w:type="spellStart"/>
+      <w:r>
+        <w:rPr>
+          <w:rFonts w:ascii="Times New Roman" w:hAnsi="Times New Roman"/>
+          <w:sz w:val="24"/>
+          <w:szCs w:val="24"/>
+        </w:rPr>
+        <w:t>informasi</w:t>
+      </w:r>
+      <w:proofErr w:type="spellEnd"/>
+      <w:r>
+        <w:rPr>
+          <w:rFonts w:ascii="Times New Roman" w:hAnsi="Times New Roman"/>
+          <w:sz w:val="24"/>
+          <w:szCs w:val="24"/>
+        </w:rPr>
+        <w:t xml:space="preserve"> </w:t>
+      </w:r>
+      <w:proofErr w:type="spellStart"/>
+      <w:r>
+        <w:rPr>
+          <w:rFonts w:ascii="Times New Roman" w:hAnsi="Times New Roman"/>
+          <w:sz w:val="24"/>
+          <w:szCs w:val="24"/>
+        </w:rPr>
+        <w:t>terpadu</w:t>
       </w:r>
       <w:proofErr w:type="spellEnd"/>
       <w:r>
@@ -5365,43 +5473,43 @@
           <w:sz w:val="24"/>
           <w:szCs w:val="24"/>
         </w:rPr>
-        <w:t>Topik</w:t>
-      </w:r>
-      <w:proofErr w:type="spellEnd"/>
-      <w:r>
-        <w:rPr>
-          <w:rFonts w:ascii="Times New Roman" w:hAnsi="Times New Roman"/>
-          <w:sz w:val="24"/>
-          <w:szCs w:val="24"/>
-        </w:rPr>
-        <w:t xml:space="preserve"> </w:t>
-      </w:r>
-      <w:proofErr w:type="spellStart"/>
-      <w:r>
-        <w:rPr>
-          <w:rFonts w:ascii="Times New Roman" w:hAnsi="Times New Roman"/>
-          <w:sz w:val="24"/>
-          <w:szCs w:val="24"/>
-        </w:rPr>
-        <w:t>Tugas</w:t>
-      </w:r>
-      <w:proofErr w:type="spellEnd"/>
-      <w:r>
-        <w:rPr>
-          <w:rFonts w:ascii="Times New Roman" w:hAnsi="Times New Roman"/>
-          <w:sz w:val="24"/>
-          <w:szCs w:val="24"/>
-        </w:rPr>
-        <w:t xml:space="preserve"> </w:t>
-      </w:r>
-      <w:proofErr w:type="spellStart"/>
-      <w:r>
-        <w:rPr>
-          <w:rFonts w:ascii="Times New Roman" w:hAnsi="Times New Roman"/>
-          <w:sz w:val="24"/>
-          <w:szCs w:val="24"/>
-        </w:rPr>
-        <w:t>Akhir</w:t>
+        <w:t>topik</w:t>
+      </w:r>
+      <w:proofErr w:type="spellEnd"/>
+      <w:r>
+        <w:rPr>
+          <w:rFonts w:ascii="Times New Roman" w:hAnsi="Times New Roman"/>
+          <w:sz w:val="24"/>
+          <w:szCs w:val="24"/>
+        </w:rPr>
+        <w:t xml:space="preserve"> </w:t>
+      </w:r>
+      <w:proofErr w:type="spellStart"/>
+      <w:r>
+        <w:rPr>
+          <w:rFonts w:ascii="Times New Roman" w:hAnsi="Times New Roman"/>
+          <w:sz w:val="24"/>
+          <w:szCs w:val="24"/>
+        </w:rPr>
+        <w:t>tugas</w:t>
+      </w:r>
+      <w:proofErr w:type="spellEnd"/>
+      <w:r>
+        <w:rPr>
+          <w:rFonts w:ascii="Times New Roman" w:hAnsi="Times New Roman"/>
+          <w:sz w:val="24"/>
+          <w:szCs w:val="24"/>
+        </w:rPr>
+        <w:t xml:space="preserve"> </w:t>
+      </w:r>
+      <w:proofErr w:type="spellStart"/>
+      <w:r>
+        <w:rPr>
+          <w:rFonts w:ascii="Times New Roman" w:hAnsi="Times New Roman"/>
+          <w:sz w:val="24"/>
+          <w:szCs w:val="24"/>
+        </w:rPr>
+        <w:t>akhir</w:t>
       </w:r>
       <w:proofErr w:type="spellEnd"/>
       <w:r>
@@ -5933,61 +6041,61 @@
           <w:sz w:val="24"/>
           <w:szCs w:val="24"/>
         </w:rPr>
-        <w:t>Sistem</w:t>
-      </w:r>
-      <w:proofErr w:type="spellEnd"/>
-      <w:r>
-        <w:rPr>
-          <w:rFonts w:ascii="Times New Roman" w:hAnsi="Times New Roman"/>
-          <w:sz w:val="24"/>
-          <w:szCs w:val="24"/>
-        </w:rPr>
-        <w:t xml:space="preserve"> </w:t>
-      </w:r>
-      <w:proofErr w:type="spellStart"/>
-      <w:r>
-        <w:rPr>
-          <w:rFonts w:ascii="Times New Roman" w:hAnsi="Times New Roman"/>
-          <w:sz w:val="24"/>
-          <w:szCs w:val="24"/>
-        </w:rPr>
-        <w:t>Informasi</w:t>
-      </w:r>
-      <w:proofErr w:type="spellEnd"/>
-      <w:r>
-        <w:rPr>
-          <w:rFonts w:ascii="Times New Roman" w:hAnsi="Times New Roman"/>
-          <w:sz w:val="24"/>
-          <w:szCs w:val="24"/>
-        </w:rPr>
-        <w:t xml:space="preserve"> </w:t>
-      </w:r>
-      <w:proofErr w:type="spellStart"/>
-      <w:r>
-        <w:rPr>
-          <w:rFonts w:ascii="Times New Roman" w:hAnsi="Times New Roman"/>
-          <w:sz w:val="24"/>
-          <w:szCs w:val="24"/>
-        </w:rPr>
-        <w:t>Terpadu</w:t>
-      </w:r>
-      <w:proofErr w:type="spellEnd"/>
-      <w:r>
-        <w:rPr>
-          <w:rFonts w:ascii="Times New Roman" w:hAnsi="Times New Roman"/>
-          <w:sz w:val="24"/>
-          <w:szCs w:val="24"/>
-        </w:rPr>
-        <w:t xml:space="preserve"> </w:t>
-      </w:r>
-      <w:proofErr w:type="spellStart"/>
-      <w:r>
-        <w:rPr>
-          <w:rFonts w:ascii="Times New Roman" w:hAnsi="Times New Roman"/>
-          <w:sz w:val="24"/>
-          <w:szCs w:val="24"/>
-        </w:rPr>
-        <w:t>berbasis</w:t>
+        <w:t>sistem</w:t>
+      </w:r>
+      <w:proofErr w:type="spellEnd"/>
+      <w:r>
+        <w:rPr>
+          <w:rFonts w:ascii="Times New Roman" w:hAnsi="Times New Roman"/>
+          <w:sz w:val="24"/>
+          <w:szCs w:val="24"/>
+        </w:rPr>
+        <w:t xml:space="preserve"> </w:t>
+      </w:r>
+      <w:proofErr w:type="spellStart"/>
+      <w:r>
+        <w:rPr>
+          <w:rFonts w:ascii="Times New Roman" w:hAnsi="Times New Roman"/>
+          <w:sz w:val="24"/>
+          <w:szCs w:val="24"/>
+        </w:rPr>
+        <w:t>informasi</w:t>
+      </w:r>
+      <w:proofErr w:type="spellEnd"/>
+      <w:r>
+        <w:rPr>
+          <w:rFonts w:ascii="Times New Roman" w:hAnsi="Times New Roman"/>
+          <w:sz w:val="24"/>
+          <w:szCs w:val="24"/>
+        </w:rPr>
+        <w:t xml:space="preserve"> </w:t>
+      </w:r>
+      <w:proofErr w:type="spellStart"/>
+      <w:r>
+        <w:rPr>
+          <w:rFonts w:ascii="Times New Roman" w:hAnsi="Times New Roman"/>
+          <w:sz w:val="24"/>
+          <w:szCs w:val="24"/>
+        </w:rPr>
+        <w:t>terpadu</w:t>
+      </w:r>
+      <w:proofErr w:type="spellEnd"/>
+      <w:r>
+        <w:rPr>
+          <w:rFonts w:ascii="Times New Roman" w:hAnsi="Times New Roman"/>
+          <w:sz w:val="24"/>
+          <w:szCs w:val="24"/>
+        </w:rPr>
+        <w:t xml:space="preserve"> b</w:t>
+      </w:r>
+      <w:proofErr w:type="spellStart"/>
+      <w:r>
+        <w:rPr>
+          <w:rFonts w:ascii="Times New Roman" w:hAnsi="Times New Roman"/>
+          <w:sz w:val="24"/>
+          <w:szCs w:val="24"/>
+        </w:rPr>
+        <w:t>erbasis</w:t>
       </w:r>
       <w:proofErr w:type="spellEnd"/>
       <w:r>
@@ -6567,36 +6675,52 @@
           <w:sz w:val="24"/>
         </w:rPr>
       </w:pPr>
-      <w:r>
-        <w:rPr>
-          <w:rFonts w:ascii="Times New Roman" w:hAnsi="Times New Roman" w:cs="Times New Roman"/>
-          <w:sz w:val="24"/>
-        </w:rPr>
-        <w:t>Bagi S</w:t>
-      </w:r>
-      <w:proofErr w:type="spellStart"/>
-      <w:r>
-        <w:rPr>
-          <w:rFonts w:ascii="Times New Roman" w:hAnsi="Times New Roman" w:cs="Times New Roman"/>
-          <w:sz w:val="24"/>
-        </w:rPr>
-        <w:t>taf</w:t>
-      </w:r>
-      <w:proofErr w:type="spellEnd"/>
-      <w:r>
-        <w:rPr>
-          <w:rFonts w:ascii="Times New Roman" w:hAnsi="Times New Roman" w:cs="Times New Roman"/>
-          <w:sz w:val="24"/>
-        </w:rPr>
-        <w:t xml:space="preserve"> </w:t>
-      </w:r>
-      <w:proofErr w:type="spellStart"/>
-      <w:r>
-        <w:rPr>
-          <w:rFonts w:ascii="Times New Roman" w:hAnsi="Times New Roman" w:cs="Times New Roman"/>
-          <w:sz w:val="24"/>
-        </w:rPr>
-        <w:t>Administrasi</w:t>
+      <w:proofErr w:type="spellStart"/>
+      <w:r>
+        <w:rPr>
+          <w:rFonts w:ascii="Times New Roman" w:hAnsi="Times New Roman" w:cs="Times New Roman"/>
+          <w:sz w:val="24"/>
+        </w:rPr>
+        <w:t>Bagi</w:t>
+      </w:r>
+      <w:proofErr w:type="spellEnd"/>
+      <w:r>
+        <w:rPr>
+          <w:rFonts w:ascii="Times New Roman" w:hAnsi="Times New Roman" w:cs="Times New Roman"/>
+          <w:sz w:val="24"/>
+        </w:rPr>
+        <w:t xml:space="preserve"> </w:t>
+      </w:r>
+      <w:proofErr w:type="spellStart"/>
+      <w:r>
+        <w:rPr>
+          <w:rFonts w:ascii="Times New Roman" w:hAnsi="Times New Roman" w:cs="Times New Roman"/>
+          <w:sz w:val="24"/>
+        </w:rPr>
+        <w:t>staf</w:t>
+      </w:r>
+      <w:proofErr w:type="spellEnd"/>
+      <w:r>
+        <w:rPr>
+          <w:rFonts w:ascii="Times New Roman" w:hAnsi="Times New Roman" w:cs="Times New Roman"/>
+          <w:sz w:val="24"/>
+        </w:rPr>
+        <w:t xml:space="preserve"> </w:t>
+      </w:r>
+      <w:proofErr w:type="spellStart"/>
+      <w:r>
+        <w:rPr>
+          <w:rFonts w:ascii="Times New Roman" w:hAnsi="Times New Roman" w:cs="Times New Roman"/>
+          <w:sz w:val="24"/>
+        </w:rPr>
+        <w:t>a</w:t>
+      </w:r>
+      <w:r>
+        <w:rPr>
+          <w:rFonts w:ascii="Times New Roman" w:hAnsi="Times New Roman" w:cs="Times New Roman"/>
+          <w:sz w:val="24"/>
+        </w:rPr>
+        <w:t>dministrasi</w:t>
       </w:r>
       <w:proofErr w:type="spellEnd"/>
       <w:r>
@@ -7079,7 +7203,14 @@
           <w:rFonts w:ascii="Times New Roman" w:hAnsi="Times New Roman" w:cs="Times New Roman"/>
           <w:sz w:val="24"/>
         </w:rPr>
-        <w:t>Pengembang</w:t>
+        <w:t>p</w:t>
+      </w:r>
+      <w:r>
+        <w:rPr>
+          <w:rFonts w:ascii="Times New Roman" w:hAnsi="Times New Roman" w:cs="Times New Roman"/>
+          <w:sz w:val="24"/>
+        </w:rPr>
+        <w:t>engembang</w:t>
       </w:r>
       <w:proofErr w:type="spellEnd"/>
       <w:r>
@@ -7111,7 +7242,14 @@
           <w:rFonts w:ascii="Times New Roman" w:hAnsi="Times New Roman" w:cs="Times New Roman"/>
           <w:sz w:val="24"/>
         </w:rPr>
-        <w:t>Tugas</w:t>
+        <w:t>t</w:t>
+      </w:r>
+      <w:r>
+        <w:rPr>
+          <w:rFonts w:ascii="Times New Roman" w:hAnsi="Times New Roman" w:cs="Times New Roman"/>
+          <w:sz w:val="24"/>
+        </w:rPr>
+        <w:t>ugas</w:t>
       </w:r>
       <w:proofErr w:type="spellEnd"/>
       <w:r>
@@ -7658,25 +7796,25 @@
           <w:sz w:val="24"/>
           <w:szCs w:val="24"/>
         </w:rPr>
-        <w:t>Sistem</w:t>
-      </w:r>
-      <w:proofErr w:type="spellEnd"/>
-      <w:r>
-        <w:rPr>
-          <w:rFonts w:ascii="Times New Roman" w:hAnsi="Times New Roman"/>
-          <w:sz w:val="24"/>
-          <w:szCs w:val="24"/>
-        </w:rPr>
-        <w:t xml:space="preserve"> </w:t>
-      </w:r>
-      <w:proofErr w:type="spellStart"/>
-      <w:r>
-        <w:rPr>
-          <w:rFonts w:ascii="Times New Roman" w:hAnsi="Times New Roman"/>
-          <w:sz w:val="24"/>
-          <w:szCs w:val="24"/>
-        </w:rPr>
-        <w:t>Informasi</w:t>
+        <w:t>sistem</w:t>
+      </w:r>
+      <w:proofErr w:type="spellEnd"/>
+      <w:r>
+        <w:rPr>
+          <w:rFonts w:ascii="Times New Roman" w:hAnsi="Times New Roman"/>
+          <w:sz w:val="24"/>
+          <w:szCs w:val="24"/>
+        </w:rPr>
+        <w:t xml:space="preserve"> </w:t>
+      </w:r>
+      <w:proofErr w:type="spellStart"/>
+      <w:r>
+        <w:rPr>
+          <w:rFonts w:ascii="Times New Roman" w:hAnsi="Times New Roman"/>
+          <w:sz w:val="24"/>
+          <w:szCs w:val="24"/>
+        </w:rPr>
+        <w:t>informasi</w:t>
       </w:r>
       <w:proofErr w:type="spellEnd"/>
       <w:r>
@@ -9359,15 +9497,15 @@
           <w:rFonts w:ascii="Times New Roman" w:hAnsi="Times New Roman" w:cs="Times New Roman"/>
           <w:sz w:val="24"/>
         </w:rPr>
-        <w:t xml:space="preserve"> se</w:t>
-      </w:r>
-      <w:proofErr w:type="spellStart"/>
-      <w:r>
-        <w:rPr>
-          <w:rFonts w:ascii="Times New Roman" w:hAnsi="Times New Roman" w:cs="Times New Roman"/>
-          <w:sz w:val="24"/>
-        </w:rPr>
-        <w:t>cara</w:t>
+        <w:t xml:space="preserve"> </w:t>
+      </w:r>
+      <w:proofErr w:type="spellStart"/>
+      <w:r>
+        <w:rPr>
+          <w:rFonts w:ascii="Times New Roman" w:hAnsi="Times New Roman" w:cs="Times New Roman"/>
+          <w:sz w:val="24"/>
+        </w:rPr>
+        <w:t>secara</w:t>
       </w:r>
       <w:proofErr w:type="spellEnd"/>
       <w:r>
@@ -9995,23 +10133,37 @@
           <w:rFonts w:ascii="Times New Roman" w:hAnsi="Times New Roman" w:cs="Times New Roman"/>
           <w:sz w:val="24"/>
         </w:rPr>
-        <w:t>Studi</w:t>
-      </w:r>
-      <w:proofErr w:type="spellEnd"/>
-      <w:r>
-        <w:rPr>
-          <w:rFonts w:ascii="Times New Roman" w:hAnsi="Times New Roman" w:cs="Times New Roman"/>
-          <w:sz w:val="24"/>
-        </w:rPr>
-        <w:t xml:space="preserve"> </w:t>
-      </w:r>
-      <w:proofErr w:type="spellStart"/>
-      <w:r>
-        <w:rPr>
-          <w:rFonts w:ascii="Times New Roman" w:hAnsi="Times New Roman" w:cs="Times New Roman"/>
-          <w:sz w:val="24"/>
-        </w:rPr>
-        <w:t>Literasi</w:t>
+        <w:t>s</w:t>
+      </w:r>
+      <w:r>
+        <w:rPr>
+          <w:rFonts w:ascii="Times New Roman" w:hAnsi="Times New Roman" w:cs="Times New Roman"/>
+          <w:sz w:val="24"/>
+        </w:rPr>
+        <w:t>tudi</w:t>
+      </w:r>
+      <w:proofErr w:type="spellEnd"/>
+      <w:r>
+        <w:rPr>
+          <w:rFonts w:ascii="Times New Roman" w:hAnsi="Times New Roman" w:cs="Times New Roman"/>
+          <w:sz w:val="24"/>
+        </w:rPr>
+        <w:t xml:space="preserve"> </w:t>
+      </w:r>
+      <w:proofErr w:type="spellStart"/>
+      <w:r>
+        <w:rPr>
+          <w:rFonts w:ascii="Times New Roman" w:hAnsi="Times New Roman" w:cs="Times New Roman"/>
+          <w:sz w:val="24"/>
+        </w:rPr>
+        <w:t>l</w:t>
+      </w:r>
+      <w:r>
+        <w:rPr>
+          <w:rFonts w:ascii="Times New Roman" w:hAnsi="Times New Roman" w:cs="Times New Roman"/>
+          <w:sz w:val="24"/>
+        </w:rPr>
+        <w:t>iterasi</w:t>
       </w:r>
       <w:proofErr w:type="spellEnd"/>
       <w:r>
@@ -10969,23 +11121,23 @@
           <w:rFonts w:ascii="Times New Roman" w:hAnsi="Times New Roman" w:cs="Times New Roman"/>
           <w:sz w:val="24"/>
         </w:rPr>
-        <w:t>Desain</w:t>
-      </w:r>
-      <w:proofErr w:type="spellEnd"/>
-      <w:r>
-        <w:rPr>
-          <w:rFonts w:ascii="Times New Roman" w:hAnsi="Times New Roman" w:cs="Times New Roman"/>
-          <w:sz w:val="24"/>
-        </w:rPr>
-        <w:t xml:space="preserve"> </w:t>
-      </w:r>
-      <w:proofErr w:type="spellStart"/>
-      <w:r>
-        <w:rPr>
-          <w:rFonts w:ascii="Times New Roman" w:hAnsi="Times New Roman" w:cs="Times New Roman"/>
-          <w:sz w:val="24"/>
-        </w:rPr>
-        <w:t>Sistem</w:t>
+        <w:t>desain</w:t>
+      </w:r>
+      <w:proofErr w:type="spellEnd"/>
+      <w:r>
+        <w:rPr>
+          <w:rFonts w:ascii="Times New Roman" w:hAnsi="Times New Roman" w:cs="Times New Roman"/>
+          <w:sz w:val="24"/>
+        </w:rPr>
+        <w:t xml:space="preserve"> </w:t>
+      </w:r>
+      <w:proofErr w:type="spellStart"/>
+      <w:r>
+        <w:rPr>
+          <w:rFonts w:ascii="Times New Roman" w:hAnsi="Times New Roman" w:cs="Times New Roman"/>
+          <w:sz w:val="24"/>
+        </w:rPr>
+        <w:t>sistem</w:t>
       </w:r>
       <w:proofErr w:type="spellEnd"/>
       <w:r>
@@ -11841,15 +11993,22 @@
           <w:rFonts w:ascii="Times New Roman" w:hAnsi="Times New Roman" w:cs="Times New Roman"/>
           <w:sz w:val="24"/>
         </w:rPr>
-        <w:t xml:space="preserve"> Uji </w:t>
-      </w:r>
-      <w:proofErr w:type="spellStart"/>
-      <w:r>
-        <w:rPr>
-          <w:rFonts w:ascii="Times New Roman" w:hAnsi="Times New Roman" w:cs="Times New Roman"/>
-          <w:sz w:val="24"/>
-        </w:rPr>
-        <w:t>Coba</w:t>
+        <w:t xml:space="preserve"> </w:t>
+      </w:r>
+      <w:r>
+        <w:rPr>
+          <w:rFonts w:ascii="Times New Roman" w:hAnsi="Times New Roman" w:cs="Times New Roman"/>
+          <w:sz w:val="24"/>
+        </w:rPr>
+        <w:t xml:space="preserve">uji </w:t>
+      </w:r>
+      <w:proofErr w:type="spellStart"/>
+      <w:r>
+        <w:rPr>
+          <w:rFonts w:ascii="Times New Roman" w:hAnsi="Times New Roman" w:cs="Times New Roman"/>
+          <w:sz w:val="24"/>
+        </w:rPr>
+        <w:t>coba</w:t>
       </w:r>
       <w:proofErr w:type="spellEnd"/>
       <w:r>
@@ -11865,7 +12024,7 @@
           <w:rFonts w:ascii="Times New Roman" w:hAnsi="Times New Roman" w:cs="Times New Roman"/>
           <w:sz w:val="24"/>
         </w:rPr>
-        <w:t>Evaluasi</w:t>
+        <w:t>evaluasi</w:t>
       </w:r>
       <w:proofErr w:type="spellEnd"/>
       <w:r>
@@ -12606,7 +12765,14 @@
           <w:rFonts w:ascii="Times New Roman" w:hAnsi="Times New Roman" w:cs="Times New Roman"/>
           <w:sz w:val="24"/>
         </w:rPr>
-        <w:t>Pembuatan</w:t>
+        <w:t>p</w:t>
+      </w:r>
+      <w:r>
+        <w:rPr>
+          <w:rFonts w:ascii="Times New Roman" w:hAnsi="Times New Roman" w:cs="Times New Roman"/>
+          <w:sz w:val="24"/>
+        </w:rPr>
+        <w:t>embuatan</w:t>
       </w:r>
       <w:proofErr w:type="spellEnd"/>
       <w:r>
@@ -12638,6 +12804,22 @@
           <w:rFonts w:ascii="Times New Roman" w:hAnsi="Times New Roman" w:cs="Times New Roman"/>
           <w:sz w:val="24"/>
         </w:rPr>
+        <w:t>ini</w:t>
+      </w:r>
+      <w:proofErr w:type="spellEnd"/>
+      <w:r>
+        <w:rPr>
+          <w:rFonts w:ascii="Times New Roman" w:hAnsi="Times New Roman" w:cs="Times New Roman"/>
+          <w:sz w:val="24"/>
+        </w:rPr>
+        <w:t xml:space="preserve">, </w:t>
+      </w:r>
+      <w:proofErr w:type="spellStart"/>
+      <w:r>
+        <w:rPr>
+          <w:rFonts w:ascii="Times New Roman" w:hAnsi="Times New Roman" w:cs="Times New Roman"/>
+          <w:sz w:val="24"/>
+        </w:rPr>
         <w:t>dari</w:t>
       </w:r>
       <w:proofErr w:type="spellEnd"/>
@@ -12646,7 +12828,21 @@
           <w:rFonts w:ascii="Times New Roman" w:hAnsi="Times New Roman" w:cs="Times New Roman"/>
           <w:sz w:val="24"/>
         </w:rPr>
-        <w:t xml:space="preserve"> Proses </w:t>
+        <w:t xml:space="preserve"> </w:t>
+      </w:r>
+      <w:r>
+        <w:rPr>
+          <w:rFonts w:ascii="Times New Roman" w:hAnsi="Times New Roman" w:cs="Times New Roman"/>
+          <w:sz w:val="24"/>
+        </w:rPr>
+        <w:t>p</w:t>
+      </w:r>
+      <w:r>
+        <w:rPr>
+          <w:rFonts w:ascii="Times New Roman" w:hAnsi="Times New Roman" w:cs="Times New Roman"/>
+          <w:sz w:val="24"/>
+        </w:rPr>
+        <w:t xml:space="preserve">roses </w:t>
       </w:r>
       <w:proofErr w:type="spellStart"/>
       <w:r>
@@ -13694,7 +13890,6 @@
         <w:t xml:space="preserve"> </w:t>
       </w:r>
       <w:proofErr w:type="spellStart"/>
-      <w:proofErr w:type="gramStart"/>
       <w:r>
         <w:rPr>
           <w:rFonts w:ascii="Times New Roman" w:hAnsi="Times New Roman" w:cs="Times New Roman"/>
@@ -13719,7 +13914,6 @@
         <w:t>rumusan</w:t>
       </w:r>
       <w:proofErr w:type="spellEnd"/>
-      <w:proofErr w:type="gramEnd"/>
       <w:r>
         <w:rPr>
           <w:rFonts w:ascii="Times New Roman" w:hAnsi="Times New Roman" w:cs="Times New Roman"/>
@@ -13845,31 +14039,40 @@
           <w:rFonts w:ascii="Times New Roman" w:hAnsi="Times New Roman" w:cs="Times New Roman"/>
           <w:sz w:val="24"/>
         </w:rPr>
-        <w:t>Sistem</w:t>
-      </w:r>
-      <w:proofErr w:type="spellEnd"/>
-      <w:r>
-        <w:rPr>
-          <w:rFonts w:ascii="Times New Roman" w:hAnsi="Times New Roman" w:cs="Times New Roman"/>
-          <w:sz w:val="24"/>
-        </w:rPr>
-        <w:t xml:space="preserve"> </w:t>
-      </w:r>
-      <w:proofErr w:type="spellStart"/>
-      <w:r>
-        <w:rPr>
-          <w:rFonts w:ascii="Times New Roman" w:hAnsi="Times New Roman" w:cs="Times New Roman"/>
-          <w:sz w:val="24"/>
-        </w:rPr>
-        <w:t>Informasi</w:t>
-      </w:r>
-      <w:proofErr w:type="spellEnd"/>
-      <w:r>
-        <w:rPr>
-          <w:rFonts w:ascii="Times New Roman" w:hAnsi="Times New Roman" w:cs="Times New Roman"/>
-          <w:sz w:val="24"/>
-        </w:rPr>
-        <w:t xml:space="preserve"> yang </w:t>
+        <w:t>sistem</w:t>
+      </w:r>
+      <w:proofErr w:type="spellEnd"/>
+      <w:r>
+        <w:rPr>
+          <w:rFonts w:ascii="Times New Roman" w:hAnsi="Times New Roman" w:cs="Times New Roman"/>
+          <w:sz w:val="24"/>
+        </w:rPr>
+        <w:t xml:space="preserve"> </w:t>
+      </w:r>
+      <w:proofErr w:type="spellStart"/>
+      <w:r>
+        <w:rPr>
+          <w:rFonts w:ascii="Times New Roman" w:hAnsi="Times New Roman" w:cs="Times New Roman"/>
+          <w:sz w:val="24"/>
+        </w:rPr>
+        <w:t>informasi</w:t>
+      </w:r>
+      <w:proofErr w:type="spellEnd"/>
+      <w:r>
+        <w:rPr>
+          <w:rFonts w:ascii="Times New Roman" w:hAnsi="Times New Roman" w:cs="Times New Roman"/>
+          <w:sz w:val="24"/>
+        </w:rPr>
+        <w:t xml:space="preserve"> </w:t>
+      </w:r>
+      <w:bookmarkStart w:id="0" w:name="_GoBack"/>
+      <w:bookmarkEnd w:id="0"/>
+      <w:r>
+        <w:rPr>
+          <w:rFonts w:ascii="Times New Roman" w:hAnsi="Times New Roman" w:cs="Times New Roman"/>
+          <w:sz w:val="24"/>
+        </w:rPr>
+        <w:t xml:space="preserve">yang </w:t>
       </w:r>
       <w:proofErr w:type="spellStart"/>
       <w:r>
@@ -15686,9 +15889,16 @@
           <w:rFonts w:ascii="Times New Roman" w:hAnsi="Times New Roman" w:cs="Times New Roman"/>
           <w:sz w:val="24"/>
         </w:rPr>
-        <w:t>dibuat.</w:t>
-      </w:r>
-      <w:proofErr w:type="spellEnd"/>
+        <w:t>dibuat</w:t>
+      </w:r>
+      <w:proofErr w:type="spellEnd"/>
+      <w:r>
+        <w:rPr>
+          <w:rFonts w:ascii="Times New Roman" w:hAnsi="Times New Roman" w:cs="Times New Roman"/>
+          <w:sz w:val="24"/>
+        </w:rPr>
+        <w:t>.</w:t>
+      </w:r>
     </w:p>
     <w:p>
       <w:pPr>
@@ -16054,16 +16264,7 @@
           <w:rFonts w:ascii="Times New Roman" w:hAnsi="Times New Roman" w:cs="Times New Roman"/>
           <w:sz w:val="24"/>
         </w:rPr>
-        <w:t>mendokum</w:t>
-      </w:r>
-      <w:bookmarkStart w:id="0" w:name="_GoBack"/>
-      <w:bookmarkEnd w:id="0"/>
-      <w:r>
-        <w:rPr>
-          <w:rFonts w:ascii="Times New Roman" w:hAnsi="Times New Roman" w:cs="Times New Roman"/>
-          <w:sz w:val="24"/>
-        </w:rPr>
-        <w:t>entasikan</w:t>
+        <w:t>mendokumentasikan</w:t>
       </w:r>
       <w:proofErr w:type="spellEnd"/>
       <w:r>
@@ -16191,9 +16392,16 @@
           <w:rFonts w:ascii="Times New Roman" w:hAnsi="Times New Roman" w:cs="Times New Roman"/>
           <w:sz w:val="24"/>
         </w:rPr>
-        <w:t>sistem.</w:t>
-      </w:r>
-      <w:proofErr w:type="spellEnd"/>
+        <w:t>sistem</w:t>
+      </w:r>
+      <w:proofErr w:type="spellEnd"/>
+      <w:r>
+        <w:rPr>
+          <w:rFonts w:ascii="Times New Roman" w:hAnsi="Times New Roman" w:cs="Times New Roman"/>
+          <w:sz w:val="24"/>
+        </w:rPr>
+        <w:t>.</w:t>
+      </w:r>
     </w:p>
     <w:p>
       <w:pPr>
@@ -18341,7 +18549,7 @@
 </file>
 
 <file path=customXml/itemProps1.xml><?xml version="1.0" encoding="utf-8"?>
-<ds:datastoreItem xmlns:ds="http://schemas.openxmlformats.org/officeDocument/2006/customXml" ds:itemID="{05790889-0057-43C3-AD21-C30BB0B1E5F0}">
+<ds:datastoreItem xmlns:ds="http://schemas.openxmlformats.org/officeDocument/2006/customXml" ds:itemID="{F4181CA8-0E8D-4150-8B75-F7F2650D895F}">
   <ds:schemaRefs>
     <ds:schemaRef ds:uri="http://schemas.openxmlformats.org/officeDocument/2006/bibliography"/>
   </ds:schemaRefs>

</xml_diff>

<commit_message>
Pembuatan Bab3, Perbaikan Footer, Penambahan DFD V1
</commit_message>
<xml_diff>
--- a/BAB1-3/CONTENT-BAB1.docx
+++ b/BAB1-3/CONTENT-BAB1.docx
@@ -6086,16 +6086,16 @@
           <w:sz w:val="24"/>
           <w:szCs w:val="24"/>
         </w:rPr>
-        <w:t xml:space="preserve"> b</w:t>
-      </w:r>
-      <w:proofErr w:type="spellStart"/>
-      <w:r>
-        <w:rPr>
-          <w:rFonts w:ascii="Times New Roman" w:hAnsi="Times New Roman"/>
-          <w:sz w:val="24"/>
-          <w:szCs w:val="24"/>
-        </w:rPr>
-        <w:t>erbasis</w:t>
+        <w:t xml:space="preserve"> </w:t>
+      </w:r>
+      <w:proofErr w:type="spellStart"/>
+      <w:r>
+        <w:rPr>
+          <w:rFonts w:ascii="Times New Roman" w:hAnsi="Times New Roman"/>
+          <w:sz w:val="24"/>
+          <w:szCs w:val="24"/>
+        </w:rPr>
+        <w:t>berbasis</w:t>
       </w:r>
       <w:proofErr w:type="spellEnd"/>
       <w:r>
@@ -14065,8 +14065,6 @@
         </w:rPr>
         <w:t xml:space="preserve"> </w:t>
       </w:r>
-      <w:bookmarkStart w:id="0" w:name="_GoBack"/>
-      <w:bookmarkEnd w:id="0"/>
       <w:r>
         <w:rPr>
           <w:rFonts w:ascii="Times New Roman" w:hAnsi="Times New Roman" w:cs="Times New Roman"/>
@@ -14863,6 +14861,22 @@
           <w:rFonts w:ascii="Times New Roman" w:hAnsi="Times New Roman" w:cs="Times New Roman"/>
           <w:sz w:val="24"/>
         </w:rPr>
+        <w:t>akan</w:t>
+      </w:r>
+      <w:proofErr w:type="spellEnd"/>
+      <w:r>
+        <w:rPr>
+          <w:rFonts w:ascii="Times New Roman" w:hAnsi="Times New Roman" w:cs="Times New Roman"/>
+          <w:sz w:val="24"/>
+        </w:rPr>
+        <w:t xml:space="preserve"> </w:t>
+      </w:r>
+      <w:proofErr w:type="spellStart"/>
+      <w:r>
+        <w:rPr>
+          <w:rFonts w:ascii="Times New Roman" w:hAnsi="Times New Roman" w:cs="Times New Roman"/>
+          <w:sz w:val="24"/>
+        </w:rPr>
         <w:t>terdapat</w:t>
       </w:r>
       <w:proofErr w:type="spellEnd"/>
@@ -14889,21 +14903,28 @@
         </w:rPr>
         <w:t xml:space="preserve"> </w:t>
       </w:r>
-      <w:proofErr w:type="spellStart"/>
-      <w:r>
-        <w:rPr>
-          <w:rFonts w:ascii="Times New Roman" w:hAnsi="Times New Roman" w:cs="Times New Roman"/>
-          <w:sz w:val="24"/>
-        </w:rPr>
-        <w:t>dari</w:t>
-      </w:r>
-      <w:proofErr w:type="spellEnd"/>
-      <w:r>
-        <w:rPr>
-          <w:rFonts w:ascii="Times New Roman" w:hAnsi="Times New Roman" w:cs="Times New Roman"/>
-          <w:sz w:val="24"/>
-        </w:rPr>
-        <w:t xml:space="preserve"> </w:t>
+      <w:r>
+        <w:rPr>
+          <w:rFonts w:ascii="Times New Roman" w:hAnsi="Times New Roman" w:cs="Times New Roman"/>
+          <w:sz w:val="24"/>
+        </w:rPr>
+        <w:t xml:space="preserve">proses </w:t>
+      </w:r>
+      <w:proofErr w:type="spellStart"/>
+      <w:r>
+        <w:rPr>
+          <w:rFonts w:ascii="Times New Roman" w:hAnsi="Times New Roman" w:cs="Times New Roman"/>
+          <w:sz w:val="24"/>
+        </w:rPr>
+        <w:t>bisnis</w:t>
+      </w:r>
+      <w:proofErr w:type="spellEnd"/>
+      <w:r>
+        <w:rPr>
+          <w:rFonts w:ascii="Times New Roman" w:hAnsi="Times New Roman" w:cs="Times New Roman"/>
+          <w:sz w:val="24"/>
+        </w:rPr>
+        <w:t xml:space="preserve"> dan </w:t>
       </w:r>
       <w:r>
         <w:rPr>
@@ -14916,6 +14937,76 @@
       <w:r>
         <w:rPr>
           <w:rFonts w:ascii="Times New Roman" w:hAnsi="Times New Roman" w:cs="Times New Roman"/>
+          <w:i/>
+          <w:sz w:val="24"/>
+        </w:rPr>
+        <w:t xml:space="preserve"> </w:t>
+      </w:r>
+      <w:r>
+        <w:rPr>
+          <w:rFonts w:ascii="Times New Roman" w:hAnsi="Times New Roman" w:cs="Times New Roman"/>
+          <w:sz w:val="24"/>
+        </w:rPr>
+        <w:t xml:space="preserve">yang </w:t>
+      </w:r>
+      <w:proofErr w:type="spellStart"/>
+      <w:r>
+        <w:rPr>
+          <w:rFonts w:ascii="Times New Roman" w:hAnsi="Times New Roman" w:cs="Times New Roman"/>
+          <w:sz w:val="24"/>
+        </w:rPr>
+        <w:t>ada</w:t>
+      </w:r>
+      <w:proofErr w:type="spellEnd"/>
+      <w:r>
+        <w:rPr>
+          <w:rFonts w:ascii="Times New Roman" w:hAnsi="Times New Roman" w:cs="Times New Roman"/>
+          <w:sz w:val="24"/>
+        </w:rPr>
+        <w:t xml:space="preserve">, </w:t>
+      </w:r>
+      <w:proofErr w:type="spellStart"/>
+      <w:r>
+        <w:rPr>
+          <w:rFonts w:ascii="Times New Roman" w:hAnsi="Times New Roman" w:cs="Times New Roman"/>
+          <w:sz w:val="24"/>
+        </w:rPr>
+        <w:t>serta</w:t>
+      </w:r>
+      <w:proofErr w:type="spellEnd"/>
+      <w:r>
+        <w:rPr>
+          <w:rFonts w:ascii="Times New Roman" w:hAnsi="Times New Roman" w:cs="Times New Roman"/>
+          <w:sz w:val="24"/>
+        </w:rPr>
+        <w:t xml:space="preserve"> </w:t>
+      </w:r>
+      <w:proofErr w:type="spellStart"/>
+      <w:r>
+        <w:rPr>
+          <w:rFonts w:ascii="Times New Roman" w:hAnsi="Times New Roman" w:cs="Times New Roman"/>
+          <w:sz w:val="24"/>
+        </w:rPr>
+        <w:t>masalah</w:t>
+      </w:r>
+      <w:r>
+        <w:rPr>
+          <w:rFonts w:ascii="Times New Roman" w:hAnsi="Times New Roman" w:cs="Times New Roman"/>
+          <w:sz w:val="24"/>
+        </w:rPr>
+        <w:t>-</w:t>
+      </w:r>
+      <w:r>
+        <w:rPr>
+          <w:rFonts w:ascii="Times New Roman" w:hAnsi="Times New Roman" w:cs="Times New Roman"/>
+          <w:sz w:val="24"/>
+        </w:rPr>
+        <w:t>masalah</w:t>
+      </w:r>
+      <w:proofErr w:type="spellEnd"/>
+      <w:r>
+        <w:rPr>
+          <w:rFonts w:ascii="Times New Roman" w:hAnsi="Times New Roman" w:cs="Times New Roman"/>
           <w:sz w:val="24"/>
         </w:rPr>
         <w:t xml:space="preserve"> yang </w:t>
@@ -14926,70 +15017,6 @@
           <w:rFonts w:ascii="Times New Roman" w:hAnsi="Times New Roman" w:cs="Times New Roman"/>
           <w:sz w:val="24"/>
         </w:rPr>
-        <w:t>ada</w:t>
-      </w:r>
-      <w:proofErr w:type="spellEnd"/>
-      <w:r>
-        <w:rPr>
-          <w:rFonts w:ascii="Times New Roman" w:hAnsi="Times New Roman" w:cs="Times New Roman"/>
-          <w:sz w:val="24"/>
-        </w:rPr>
-        <w:t xml:space="preserve">, </w:t>
-      </w:r>
-      <w:proofErr w:type="spellStart"/>
-      <w:r>
-        <w:rPr>
-          <w:rFonts w:ascii="Times New Roman" w:hAnsi="Times New Roman" w:cs="Times New Roman"/>
-          <w:sz w:val="24"/>
-        </w:rPr>
-        <w:t>serta</w:t>
-      </w:r>
-      <w:proofErr w:type="spellEnd"/>
-      <w:r>
-        <w:rPr>
-          <w:rFonts w:ascii="Times New Roman" w:hAnsi="Times New Roman" w:cs="Times New Roman"/>
-          <w:sz w:val="24"/>
-        </w:rPr>
-        <w:t xml:space="preserve"> </w:t>
-      </w:r>
-      <w:proofErr w:type="spellStart"/>
-      <w:r>
-        <w:rPr>
-          <w:rFonts w:ascii="Times New Roman" w:hAnsi="Times New Roman" w:cs="Times New Roman"/>
-          <w:sz w:val="24"/>
-        </w:rPr>
-        <w:t>masalah</w:t>
-      </w:r>
-      <w:proofErr w:type="spellEnd"/>
-      <w:r>
-        <w:rPr>
-          <w:rFonts w:ascii="Times New Roman" w:hAnsi="Times New Roman" w:cs="Times New Roman"/>
-          <w:sz w:val="24"/>
-        </w:rPr>
-        <w:t xml:space="preserve"> – </w:t>
-      </w:r>
-      <w:proofErr w:type="spellStart"/>
-      <w:r>
-        <w:rPr>
-          <w:rFonts w:ascii="Times New Roman" w:hAnsi="Times New Roman" w:cs="Times New Roman"/>
-          <w:sz w:val="24"/>
-        </w:rPr>
-        <w:t>masalah</w:t>
-      </w:r>
-      <w:proofErr w:type="spellEnd"/>
-      <w:r>
-        <w:rPr>
-          <w:rFonts w:ascii="Times New Roman" w:hAnsi="Times New Roman" w:cs="Times New Roman"/>
-          <w:sz w:val="24"/>
-        </w:rPr>
-        <w:t xml:space="preserve"> yang </w:t>
-      </w:r>
-      <w:proofErr w:type="spellStart"/>
-      <w:r>
-        <w:rPr>
-          <w:rFonts w:ascii="Times New Roman" w:hAnsi="Times New Roman" w:cs="Times New Roman"/>
-          <w:sz w:val="24"/>
-        </w:rPr>
         <w:t>mungkin</w:t>
       </w:r>
       <w:proofErr w:type="spellEnd"/>
@@ -15017,6 +15044,13 @@
         <w:t xml:space="preserve"> </w:t>
       </w:r>
       <w:proofErr w:type="spellStart"/>
+      <w:r>
+        <w:rPr>
+          <w:rFonts w:ascii="Times New Roman" w:hAnsi="Times New Roman" w:cs="Times New Roman"/>
+          <w:sz w:val="24"/>
+        </w:rPr>
+        <w:t>men</w:t>
+      </w:r>
       <w:r>
         <w:rPr>
           <w:rFonts w:ascii="Times New Roman" w:hAnsi="Times New Roman" w:cs="Times New Roman"/>
@@ -16264,7 +16298,16 @@
           <w:rFonts w:ascii="Times New Roman" w:hAnsi="Times New Roman" w:cs="Times New Roman"/>
           <w:sz w:val="24"/>
         </w:rPr>
-        <w:t>mendokumentasikan</w:t>
+        <w:t>mendokum</w:t>
+      </w:r>
+      <w:bookmarkStart w:id="0" w:name="_GoBack"/>
+      <w:bookmarkEnd w:id="0"/>
+      <w:r>
+        <w:rPr>
+          <w:rFonts w:ascii="Times New Roman" w:hAnsi="Times New Roman" w:cs="Times New Roman"/>
+          <w:sz w:val="24"/>
+        </w:rPr>
+        <w:t>entasikan</w:t>
       </w:r>
       <w:proofErr w:type="spellEnd"/>
       <w:r>
@@ -17476,18 +17519,16 @@
             <w:i/>
             <w:sz w:val="24"/>
           </w:rPr>
-          <w:t xml:space="preserve">Bab 1 </w:t>
+          <w:t>Bab 1</w:t>
         </w:r>
-        <w:proofErr w:type="spellStart"/>
         <w:r>
           <w:rPr>
             <w:rFonts w:ascii="Times New Roman" w:hAnsi="Times New Roman" w:cs="Times New Roman"/>
             <w:i/>
             <w:sz w:val="24"/>
           </w:rPr>
-          <w:t>Pendahuluan</w:t>
+          <w:t xml:space="preserve"> PENDAHULUAN</w:t>
         </w:r>
-        <w:proofErr w:type="spellEnd"/>
         <w:r>
           <w:rPr>
             <w:sz w:val="24"/>
@@ -18549,7 +18590,7 @@
 </file>
 
 <file path=customXml/itemProps1.xml><?xml version="1.0" encoding="utf-8"?>
-<ds:datastoreItem xmlns:ds="http://schemas.openxmlformats.org/officeDocument/2006/customXml" ds:itemID="{F4181CA8-0E8D-4150-8B75-F7F2650D895F}">
+<ds:datastoreItem xmlns:ds="http://schemas.openxmlformats.org/officeDocument/2006/customXml" ds:itemID="{5208FC5E-1C39-43DB-9AD4-4BE05DBE8E16}">
   <ds:schemaRefs>
     <ds:schemaRef ds:uri="http://schemas.openxmlformats.org/officeDocument/2006/bibliography"/>
   </ds:schemaRefs>

</xml_diff>